<commit_message>
Added ASB conn string and FQDN.
</commit_message>
<xml_diff>
--- a/SvsClientCredMiddlewareComponent.docx
+++ b/SvsClientCredMiddlewareComponent.docx
@@ -67,6 +67,9 @@
       </w:pPr>
       <w:r>
         <w:t>3/2/21</w:t>
+      </w:r>
+      <w:r>
+        <w:t>.  Revision 1 on 3/3/21</w:t>
       </w:r>
     </w:p>
     <w:p>
@@ -2101,116 +2104,228 @@
         </w:rPr>
         <w:t xml:space="preserve"> format</w:t>
       </w:r>
-    </w:p>
-    <w:p>
-      <w:pPr>
-        <w:pStyle w:val="NoSpacing"/>
-      </w:pPr>
-    </w:p>
-    <w:p>
-      <w:pPr>
-        <w:pStyle w:val="NoSpacing"/>
-      </w:pPr>
-      <w:r>
-        <w:t>And that’s it.  I furnish no other information in my code samples and neither do the code examples I followed.</w:t>
-      </w:r>
-    </w:p>
-    <w:p>
-      <w:pPr>
-        <w:pStyle w:val="NoSpacing"/>
-      </w:pPr>
-    </w:p>
-    <w:p>
-      <w:pPr>
-        <w:pStyle w:val="NoSpacing"/>
-        <w:rPr>
-          <w:rFonts w:cstheme="minorHAnsi"/>
-        </w:rPr>
+      <w:r>
+        <w:rPr>
+          <w:rFonts w:cstheme="minorHAnsi"/>
+          <w:color w:val="222222"/>
+          <w:shd w:val="clear" w:color="auto" w:fill="FFFFFF"/>
+        </w:rPr>
+        <w:t>.</w:t>
+      </w:r>
+    </w:p>
+    <w:p>
+      <w:pPr>
+        <w:pStyle w:val="NoSpacing"/>
+      </w:pPr>
+    </w:p>
+    <w:p>
+      <w:pPr>
+        <w:pStyle w:val="NoSpacing"/>
+      </w:pPr>
+      <w:r>
+        <w:rPr>
+          <w:b/>
+        </w:rPr>
+        <w:t>Connection String</w:t>
+      </w:r>
+      <w:r>
+        <w:t xml:space="preserve"> or </w:t>
+      </w:r>
+      <w:r>
+        <w:rPr>
+          <w:b/>
+        </w:rPr>
+        <w:t>Service Bus Namespace Domain Name</w:t>
+      </w:r>
+      <w:r>
+        <w:t xml:space="preserve">:  Obtained from </w:t>
+      </w:r>
+      <w:r>
+        <w:t xml:space="preserve">my </w:t>
+      </w:r>
+      <w:r>
+        <w:t xml:space="preserve">code examples:  </w:t>
+      </w:r>
+      <w:r>
+        <w:rPr>
+          <w:b/>
+        </w:rPr>
+        <w:t xml:space="preserve">Revision 1 on </w:t>
+      </w:r>
+      <w:r>
+        <w:rPr>
+          <w:b/>
+        </w:rPr>
+        <w:t>3/3/21</w:t>
+      </w:r>
+      <w:r>
+        <w:t>.</w:t>
+      </w:r>
+    </w:p>
+    <w:p>
+      <w:pPr>
+        <w:pStyle w:val="NoSpacing"/>
+      </w:pPr>
+      <w:r>
+        <w:t>However</w:t>
+      </w:r>
+      <w:r>
+        <w:rPr>
+          <w:i/>
+        </w:rPr>
+        <w:t>, this information may only be needed in the PubSub component</w:t>
+      </w:r>
+      <w:r>
+        <w:t xml:space="preserve">, and not in the Client Credential Middleware.   </w:t>
+      </w:r>
+      <w:r>
+        <w:rPr>
+          <w:i/>
+        </w:rPr>
+        <w:t>But just in case</w:t>
+      </w:r>
+      <w:r>
+        <w:t xml:space="preserve">, here it is:  </w:t>
+      </w:r>
+      <w:r>
+        <w:t>My code uses environment variables that conta</w:t>
+      </w:r>
+      <w:r>
+        <w:t>in</w:t>
+      </w:r>
+      <w:r>
+        <w:t xml:space="preserve"> either the </w:t>
+      </w:r>
+    </w:p>
+    <w:p>
+      <w:pPr>
+        <w:pStyle w:val="NoSpacing"/>
+        <w:ind w:firstLine="720"/>
+      </w:pPr>
+      <w:r>
+        <w:t>Service Bus Name Space domain name = svsdaprasbns.servicebus.windows.net</w:t>
+      </w:r>
+      <w:r>
+        <w:t>, for example.</w:t>
+      </w:r>
+      <w:r>
+        <w:t xml:space="preserve"> </w:t>
+      </w:r>
+    </w:p>
+    <w:p>
+      <w:pPr>
+        <w:pStyle w:val="NoSpacing"/>
+        <w:ind w:firstLine="720"/>
+      </w:pPr>
+      <w:r>
+        <w:t>Or</w:t>
+      </w:r>
+      <w:bookmarkStart w:id="0" w:name="_GoBack"/>
+      <w:bookmarkEnd w:id="0"/>
+    </w:p>
+    <w:p>
+      <w:pPr>
+        <w:pStyle w:val="NoSpacing"/>
+        <w:ind w:firstLine="720"/>
       </w:pPr>
       <w:proofErr w:type="gramStart"/>
       <w:r>
-        <w:t>But what about the following items</w:t>
-      </w:r>
-      <w:r>
-        <w:t>?</w:t>
+        <w:t>the</w:t>
       </w:r>
       <w:proofErr w:type="gramEnd"/>
       <w:r>
-        <w:t xml:space="preserve">  They are</w:t>
-      </w:r>
-      <w:r>
-        <w:t xml:space="preserve"> </w:t>
-      </w:r>
-      <w:r>
-        <w:t xml:space="preserve">from the below </w:t>
-      </w:r>
-      <w:r>
-        <w:rPr>
-          <w:rFonts w:cstheme="minorHAnsi"/>
-          <w:color w:val="222222"/>
-          <w:shd w:val="clear" w:color="auto" w:fill="FFFFFF"/>
-        </w:rPr>
-        <w:t>svs-oauth2clientcredentials-aad</w:t>
-      </w:r>
-      <w:r>
-        <w:rPr>
-          <w:rFonts w:cstheme="minorHAnsi"/>
-          <w:color w:val="222222"/>
-          <w:shd w:val="clear" w:color="auto" w:fill="FFFFFF"/>
-        </w:rPr>
-        <w:t xml:space="preserve"> middleware</w:t>
-      </w:r>
-      <w:r>
-        <w:rPr>
-          <w:rFonts w:cstheme="minorHAnsi"/>
-        </w:rPr>
-        <w:t xml:space="preserve"> component</w:t>
-      </w:r>
-      <w:r>
-        <w:rPr>
-          <w:rFonts w:cstheme="minorHAnsi"/>
-        </w:rPr>
-        <w:t xml:space="preserve"> that were NOT required by my code.  What should I do about these?</w:t>
-      </w:r>
-    </w:p>
-    <w:p>
-      <w:pPr>
-        <w:pStyle w:val="NoSpacing"/>
-      </w:pPr>
-    </w:p>
-    <w:p>
-      <w:pPr>
-        <w:pStyle w:val="NoSpacing"/>
-      </w:pPr>
-      <w:proofErr w:type="spellStart"/>
-      <w:proofErr w:type="gramStart"/>
-      <w:r>
-        <w:rPr>
-          <w:b/>
-        </w:rPr>
-        <w:t>authStyle</w:t>
-      </w:r>
-      <w:proofErr w:type="spellEnd"/>
-      <w:proofErr w:type="gramEnd"/>
-      <w:r>
-        <w:t xml:space="preserve"> -- Clearly the </w:t>
-      </w:r>
-      <w:proofErr w:type="spellStart"/>
-      <w:r>
-        <w:t>authStyle</w:t>
-      </w:r>
-      <w:proofErr w:type="spellEnd"/>
-      <w:r>
-        <w:t xml:space="preserve"> should be 1. </w:t>
-      </w:r>
-      <w:r>
-        <w:t xml:space="preserve"> </w:t>
+        <w:t xml:space="preserve"> connection string = Endpoint=sb://svsdaprasbns.servicebus.windows.net/</w:t>
+      </w:r>
+      <w:r>
+        <w:t>, for example.</w:t>
+      </w:r>
+    </w:p>
+    <w:p>
+      <w:pPr>
+        <w:pStyle w:val="NoSpacing"/>
+        <w:ind w:firstLine="720"/>
+      </w:pPr>
+    </w:p>
+    <w:p>
+      <w:pPr>
+        <w:pStyle w:val="NoSpacing"/>
+        <w:ind w:left="720"/>
+      </w:pPr>
+      <w:r>
+        <w:rPr>
+          <w:rFonts w:cstheme="minorHAnsi"/>
+        </w:rPr>
+        <w:t xml:space="preserve">Thus, </w:t>
+      </w:r>
+      <w:r>
+        <w:rPr>
+          <w:rFonts w:cstheme="minorHAnsi"/>
+        </w:rPr>
+        <w:t>i</w:t>
+      </w:r>
+      <w:r>
+        <w:rPr>
+          <w:rFonts w:cstheme="minorHAnsi"/>
+        </w:rPr>
+        <w:t xml:space="preserve">t seems </w:t>
+      </w:r>
+      <w:r>
+        <w:rPr>
+          <w:rFonts w:cstheme="minorHAnsi"/>
+        </w:rPr>
+        <w:t>one of these</w:t>
+      </w:r>
+      <w:r>
+        <w:rPr>
+          <w:rFonts w:cstheme="minorHAnsi"/>
+        </w:rPr>
+        <w:t xml:space="preserve"> name/value pair</w:t>
+      </w:r>
+      <w:r>
+        <w:rPr>
+          <w:rFonts w:cstheme="minorHAnsi"/>
+        </w:rPr>
+        <w:t>s</w:t>
+      </w:r>
+      <w:r>
+        <w:rPr>
+          <w:rFonts w:cstheme="minorHAnsi"/>
+        </w:rPr>
+        <w:t xml:space="preserve"> should be in the component under </w:t>
+      </w:r>
+      <w:proofErr w:type="spellStart"/>
+      <w:r>
+        <w:rPr>
+          <w:rFonts w:cstheme="minorHAnsi"/>
+          <w:color w:val="222222"/>
+          <w:shd w:val="clear" w:color="auto" w:fill="FFFFFF"/>
+        </w:rPr>
+        <w:t>endpointParamsQuery</w:t>
+      </w:r>
+      <w:proofErr w:type="spellEnd"/>
+      <w:r>
+        <w:rPr>
+          <w:rFonts w:cstheme="minorHAnsi"/>
+          <w:color w:val="222222"/>
+          <w:shd w:val="clear" w:color="auto" w:fill="FFFFFF"/>
+        </w:rPr>
+        <w:t xml:space="preserve">.  </w:t>
       </w:r>
       <w:r>
         <w:rPr>
           <w:rFonts w:cstheme="minorHAnsi"/>
           <w:b/>
           <w:i/>
+          <w:color w:val="222222"/>
+          <w:shd w:val="clear" w:color="auto" w:fill="FFFFFF"/>
+        </w:rPr>
+        <w:t xml:space="preserve">NOT </w:t>
+      </w:r>
+      <w:r>
+        <w:rPr>
+          <w:rFonts w:cstheme="minorHAnsi"/>
+          <w:b/>
+          <w:i/>
         </w:rPr>
         <w:t>OK</w:t>
       </w:r>
@@ -2220,16 +2335,173 @@
         </w:rPr>
         <w:t xml:space="preserve">.  </w:t>
       </w:r>
-    </w:p>
-    <w:p>
-      <w:pPr>
-        <w:pStyle w:val="NoSpacing"/>
-        <w:rPr>
-          <w:rFonts w:cstheme="minorHAnsi"/>
-        </w:rPr>
-      </w:pPr>
+      <w:r>
+        <w:rPr>
+          <w:rFonts w:cstheme="minorHAnsi"/>
+          <w:b/>
+          <w:i/>
+          <w:color w:val="222222"/>
+          <w:shd w:val="clear" w:color="auto" w:fill="FFFFFF"/>
+        </w:rPr>
+        <w:t>Please PROVIDE AN EXAMPLE</w:t>
+      </w:r>
+      <w:r>
+        <w:rPr>
+          <w:rFonts w:cstheme="minorHAnsi"/>
+          <w:color w:val="222222"/>
+          <w:shd w:val="clear" w:color="auto" w:fill="FFFFFF"/>
+        </w:rPr>
+        <w:t xml:space="preserve"> of the value to set this, and the format</w:t>
+      </w:r>
+    </w:p>
+    <w:p>
+      <w:pPr>
+        <w:pStyle w:val="NoSpacing"/>
+      </w:pPr>
+    </w:p>
+    <w:p>
+      <w:pPr>
+        <w:pStyle w:val="NoSpacing"/>
+      </w:pPr>
+    </w:p>
+    <w:p>
+      <w:pPr>
+        <w:pStyle w:val="NoSpacing"/>
+      </w:pPr>
+      <w:r>
+        <w:t>And that’s it.  I furnish no other information in my code samples and neither do the code examples I followed.</w:t>
+      </w:r>
+    </w:p>
+    <w:p>
+      <w:pPr>
+        <w:pStyle w:val="NoSpacing"/>
+      </w:pPr>
+    </w:p>
+    <w:p>
+      <w:pPr>
+        <w:pStyle w:val="NoSpacing"/>
+        <w:rPr>
+          <w:rFonts w:cstheme="minorHAnsi"/>
+        </w:rPr>
+      </w:pPr>
+      <w:proofErr w:type="gramStart"/>
+      <w:r>
+        <w:t>But what about the following items</w:t>
+      </w:r>
+      <w:r>
+        <w:t>?</w:t>
+      </w:r>
+      <w:proofErr w:type="gramEnd"/>
+      <w:r>
+        <w:t xml:space="preserve">  They are</w:t>
+      </w:r>
       <w:r>
         <w:t xml:space="preserve"> </w:t>
+      </w:r>
+      <w:r>
+        <w:t xml:space="preserve">from the below </w:t>
+      </w:r>
+      <w:r>
+        <w:rPr>
+          <w:rFonts w:cstheme="minorHAnsi"/>
+          <w:color w:val="222222"/>
+          <w:shd w:val="clear" w:color="auto" w:fill="FFFFFF"/>
+        </w:rPr>
+        <w:t>svs-oauth2clientcredentials-aad</w:t>
+      </w:r>
+      <w:r>
+        <w:rPr>
+          <w:rFonts w:cstheme="minorHAnsi"/>
+          <w:color w:val="222222"/>
+          <w:shd w:val="clear" w:color="auto" w:fill="FFFFFF"/>
+        </w:rPr>
+        <w:t xml:space="preserve"> middleware</w:t>
+      </w:r>
+      <w:r>
+        <w:rPr>
+          <w:rFonts w:cstheme="minorHAnsi"/>
+        </w:rPr>
+        <w:t xml:space="preserve"> component</w:t>
+      </w:r>
+      <w:r>
+        <w:rPr>
+          <w:rFonts w:cstheme="minorHAnsi"/>
+        </w:rPr>
+        <w:t xml:space="preserve"> that were NOT required by my code.  What should I do about these?</w:t>
+      </w:r>
+    </w:p>
+    <w:p>
+      <w:pPr>
+        <w:pStyle w:val="NoSpacing"/>
+      </w:pPr>
+    </w:p>
+    <w:p>
+      <w:pPr>
+        <w:pStyle w:val="NoSpacing"/>
+      </w:pPr>
+      <w:proofErr w:type="spellStart"/>
+      <w:proofErr w:type="gramStart"/>
+      <w:r>
+        <w:rPr>
+          <w:b/>
+        </w:rPr>
+        <w:t>authStyle</w:t>
+      </w:r>
+      <w:proofErr w:type="spellEnd"/>
+      <w:proofErr w:type="gramEnd"/>
+      <w:r>
+        <w:t xml:space="preserve"> -- Clearly the </w:t>
+      </w:r>
+      <w:proofErr w:type="spellStart"/>
+      <w:r>
+        <w:t>authStyle</w:t>
+      </w:r>
+      <w:proofErr w:type="spellEnd"/>
+      <w:r>
+        <w:t xml:space="preserve"> should be 1. </w:t>
+      </w:r>
+      <w:r>
+        <w:t xml:space="preserve"> </w:t>
+      </w:r>
+      <w:r>
+        <w:rPr>
+          <w:rFonts w:cstheme="minorHAnsi"/>
+          <w:b/>
+          <w:i/>
+        </w:rPr>
+        <w:t>OK</w:t>
+      </w:r>
+      <w:r>
+        <w:rPr>
+          <w:rFonts w:cstheme="minorHAnsi"/>
+        </w:rPr>
+        <w:t xml:space="preserve">.  </w:t>
+      </w:r>
+    </w:p>
+    <w:p>
+      <w:pPr>
+        <w:pStyle w:val="NoSpacing"/>
+        <w:rPr>
+          <w:rFonts w:cstheme="minorHAnsi"/>
+        </w:rPr>
+      </w:pPr>
+      <w:r>
+        <w:t xml:space="preserve"> </w:t>
+      </w:r>
+    </w:p>
+    <w:p>
+      <w:pPr>
+        <w:rPr>
+          <w:rFonts w:cstheme="minorHAnsi"/>
+          <w:b/>
+        </w:rPr>
+      </w:pPr>
+      <w:r>
+        <w:rPr>
+          <w:rFonts w:cstheme="minorHAnsi"/>
+          <w:b/>
+        </w:rPr>
+        <w:br w:type="page"/>
       </w:r>
     </w:p>
     <w:p>
@@ -2709,11 +2981,6 @@
           <w:szCs w:val="26"/>
         </w:rPr>
       </w:pPr>
-      <w:r>
-        <w:br w:type="page"/>
-      </w:r>
-      <w:bookmarkStart w:id="0" w:name="_GoBack"/>
-      <w:bookmarkEnd w:id="0"/>
     </w:p>
     <w:p>
       <w:pPr>
@@ -4112,11 +4379,6 @@
     <w:p>
       <w:pPr>
         <w:pStyle w:val="NoSpacing"/>
-        <w:rPr>
-          <w:rFonts w:cstheme="minorHAnsi"/>
-          <w:color w:val="222222"/>
-          <w:shd w:val="clear" w:color="auto" w:fill="FFFFFF"/>
-        </w:rPr>
       </w:pPr>
       <w:r>
         <w:rPr>
@@ -4145,25 +4407,6 @@
         <w:t>: "&lt;see comment&gt;"</w:t>
       </w:r>
     </w:p>
-    <w:p>
-      <w:pPr>
-        <w:pStyle w:val="NoSpacing"/>
-        <w:rPr>
-          <w:rFonts w:cstheme="minorHAnsi"/>
-          <w:color w:val="222222"/>
-          <w:shd w:val="clear" w:color="auto" w:fill="FFFFFF"/>
-        </w:rPr>
-      </w:pPr>
-    </w:p>
-    <w:p>
-      <w:pPr>
-        <w:pStyle w:val="NoSpacing"/>
-        <w:rPr>
-          <w:rFonts w:cstheme="minorHAnsi"/>
-        </w:rPr>
-      </w:pPr>
-    </w:p>
-    <w:p/>
     <w:sectPr>
       <w:pgSz w:w="12240" w:h="15840"/>
       <w:pgMar w:top="720" w:right="720" w:bottom="720" w:left="720" w:header="720" w:footer="720" w:gutter="0"/>

</xml_diff>